<commit_message>
Updated the Document "Design Information and Thoughts" to include a section on my design decisions in relation to the SOLID principles
</commit_message>
<xml_diff>
--- a/Documentation and ReadMe/Design Information and Thoughts.docx
+++ b/Documentation and ReadMe/Design Information and Thoughts.docx
@@ -45,6 +45,15 @@
           <w:u w:val="single"/>
         </w:rPr>
         <w:t>Design Choices</w:t>
+      </w:r>
+      <w:r>
+        <w:rPr>
+          <w:b/>
+          <w:sz w:val="28"/>
+          <w:szCs w:val="28"/>
+          <w:u w:val="single"/>
+        </w:rPr>
+        <w:t xml:space="preserve"> &amp; Afterthoughts</w:t>
       </w:r>
     </w:p>
     <w:p>
@@ -212,7 +221,7 @@
           <w:sz w:val="24"/>
           <w:szCs w:val="24"/>
         </w:rPr>
-        <w:t>will not be able to be scanned.</w:t>
+        <w:t>will not be able to be scanned</w:t>
       </w:r>
     </w:p>
     <w:p>
@@ -255,13 +264,6 @@
         </w:rPr>
         <w:t>ile</w:t>
       </w:r>
-      <w:r>
-        <w:rPr>
-          <w:sz w:val="24"/>
-          <w:szCs w:val="24"/>
-        </w:rPr>
-        <w:t>.</w:t>
-      </w:r>
     </w:p>
     <w:p>
       <w:pPr>
@@ -715,7 +717,14 @@
           <w:sz w:val="24"/>
           <w:szCs w:val="24"/>
         </w:rPr>
-        <w:t>functionality revolves around keeping track of the inventory and promotion data.</w:t>
+        <w:t>functionality revolves around keeping track of t</w:t>
+      </w:r>
+      <w:r>
+        <w:rPr>
+          <w:sz w:val="24"/>
+          <w:szCs w:val="24"/>
+        </w:rPr>
+        <w:t>he inventory and promotion data</w:t>
       </w:r>
     </w:p>
     <w:p>
@@ -766,13 +775,6 @@
         </w:rPr>
         <w:t>(txt file)</w:t>
       </w:r>
-      <w:r>
-        <w:rPr>
-          <w:sz w:val="24"/>
-          <w:szCs w:val="24"/>
-        </w:rPr>
-        <w:t>.</w:t>
-      </w:r>
     </w:p>
     <w:p>
       <w:pPr>
@@ -837,7 +839,7 @@
           <w:sz w:val="24"/>
           <w:szCs w:val="24"/>
         </w:rPr>
-        <w:t xml:space="preserve"> Folder.</w:t>
+        <w:t xml:space="preserve"> Folder</w:t>
       </w:r>
     </w:p>
     <w:p>
@@ -971,7 +973,21 @@
           <w:sz w:val="24"/>
           <w:szCs w:val="24"/>
         </w:rPr>
-        <w:t>It’s not currently implemented this way as it would be an insignificant change, but upon introducing new promotions this change might be vital. “</w:t>
+        <w:t>It’s not currently implemented this way as it would</w:t>
+      </w:r>
+      <w:r>
+        <w:rPr>
+          <w:sz w:val="24"/>
+          <w:szCs w:val="24"/>
+        </w:rPr>
+        <w:t>n’t be a significant change to functionality and this is more about looking back on the project after completion. However, u</w:t>
+      </w:r>
+      <w:r>
+        <w:rPr>
+          <w:sz w:val="24"/>
+          <w:szCs w:val="24"/>
+        </w:rPr>
+        <w:t>pon introducing new promotions this change might be vital. “</w:t>
       </w:r>
       <w:r>
         <w:rPr>
@@ -1019,6 +1035,144 @@
           <w:szCs w:val="24"/>
         </w:rPr>
         <w:t>:</w:t>
+      </w:r>
+      <w:r>
+        <w:rPr>
+          <w:b/>
+          <w:sz w:val="24"/>
+          <w:szCs w:val="24"/>
+        </w:rPr>
+        <w:t xml:space="preserve"> </w:t>
+      </w:r>
+      <w:r>
+        <w:rPr>
+          <w:sz w:val="24"/>
+          <w:szCs w:val="24"/>
+        </w:rPr>
+        <w:t xml:space="preserve">Most stores don’t allow a </w:t>
+      </w:r>
+      <w:r>
+        <w:rPr>
+          <w:sz w:val="24"/>
+          <w:szCs w:val="24"/>
+        </w:rPr>
+        <w:t>“</w:t>
+      </w:r>
+      <w:r>
+        <w:rPr>
+          <w:i/>
+          <w:sz w:val="24"/>
+          <w:szCs w:val="24"/>
+        </w:rPr>
+        <w:t>group</w:t>
+      </w:r>
+      <w:r>
+        <w:rPr>
+          <w:sz w:val="24"/>
+          <w:szCs w:val="24"/>
+        </w:rPr>
+        <w:t>”</w:t>
+      </w:r>
+      <w:r>
+        <w:rPr>
+          <w:sz w:val="24"/>
+          <w:szCs w:val="24"/>
+        </w:rPr>
+        <w:t xml:space="preserve"> or </w:t>
+      </w:r>
+      <w:r>
+        <w:rPr>
+          <w:sz w:val="24"/>
+          <w:szCs w:val="24"/>
+        </w:rPr>
+        <w:t>“</w:t>
+      </w:r>
+      <w:r>
+        <w:rPr>
+          <w:i/>
+          <w:sz w:val="24"/>
+          <w:szCs w:val="24"/>
+        </w:rPr>
+        <w:t>additional</w:t>
+      </w:r>
+      <w:r>
+        <w:rPr>
+          <w:sz w:val="24"/>
+          <w:szCs w:val="24"/>
+        </w:rPr>
+        <w:t>”</w:t>
+      </w:r>
+      <w:r>
+        <w:rPr>
+          <w:sz w:val="24"/>
+          <w:szCs w:val="24"/>
+        </w:rPr>
+        <w:t xml:space="preserve"> </w:t>
+      </w:r>
+      <w:r>
+        <w:rPr>
+          <w:sz w:val="24"/>
+          <w:szCs w:val="24"/>
+        </w:rPr>
+        <w:t>promotion to be applied more tha</w:t>
+      </w:r>
+      <w:r>
+        <w:rPr>
+          <w:sz w:val="24"/>
+          <w:szCs w:val="24"/>
+        </w:rPr>
+        <w:t xml:space="preserve">n once. Since it was not specified in the requirements I didn’t implement this functionality </w:t>
+      </w:r>
+      <w:r>
+        <w:rPr>
+          <w:sz w:val="24"/>
+          <w:szCs w:val="24"/>
+        </w:rPr>
+        <w:lastRenderedPageBreak/>
+        <w:t xml:space="preserve">but I had definitely considered the implications of adding this in the future and how the code should be structured so that </w:t>
+      </w:r>
+      <w:r>
+        <w:rPr>
+          <w:sz w:val="24"/>
+          <w:szCs w:val="24"/>
+        </w:rPr>
+        <w:t>it is an easy extension to make</w:t>
+      </w:r>
+    </w:p>
+    <w:p>
+      <w:pPr>
+        <w:rPr>
+          <w:b/>
+          <w:sz w:val="24"/>
+          <w:szCs w:val="24"/>
+          <w:u w:val="single"/>
+        </w:rPr>
+      </w:pPr>
+      <w:r>
+        <w:rPr>
+          <w:b/>
+          <w:sz w:val="24"/>
+          <w:szCs w:val="24"/>
+          <w:u w:val="single"/>
+        </w:rPr>
+        <w:t>S.O.L.I.D Principles</w:t>
+      </w:r>
+    </w:p>
+    <w:p>
+      <w:pPr>
+        <w:rPr>
+          <w:b/>
+          <w:sz w:val="24"/>
+          <w:szCs w:val="24"/>
+        </w:rPr>
+      </w:pPr>
+      <w:r>
+        <w:rPr>
+          <w:b/>
+          <w:sz w:val="24"/>
+          <w:szCs w:val="24"/>
+        </w:rPr>
+        <w:t>Single Responsibility Principle</w:t>
       </w:r>
     </w:p>
     <w:p>
@@ -1038,14 +1192,448 @@
           <w:sz w:val="24"/>
           <w:szCs w:val="24"/>
         </w:rPr>
-        <w:t xml:space="preserve">Most stores don’t allow a group or additional </w:t>
-      </w:r>
-      <w:r>
-        <w:rPr>
-          <w:sz w:val="24"/>
-          <w:szCs w:val="24"/>
-        </w:rPr>
-        <w:t>promotion to be applied more tha</w:t>
+        <w:t>Each class holds its own single responsibility in the kiosk system</w:t>
+      </w:r>
+    </w:p>
+    <w:p>
+      <w:pPr>
+        <w:pStyle w:val="ListParagraph"/>
+        <w:numPr>
+          <w:ilvl w:val="1"/>
+          <w:numId w:val="3"/>
+        </w:numPr>
+        <w:rPr>
+          <w:sz w:val="24"/>
+          <w:szCs w:val="24"/>
+        </w:rPr>
+      </w:pPr>
+      <w:r>
+        <w:rPr>
+          <w:sz w:val="24"/>
+          <w:szCs w:val="24"/>
+        </w:rPr>
+        <w:t>Scanner simulates a list of scanned items</w:t>
+      </w:r>
+    </w:p>
+    <w:p>
+      <w:pPr>
+        <w:pStyle w:val="ListParagraph"/>
+        <w:numPr>
+          <w:ilvl w:val="1"/>
+          <w:numId w:val="3"/>
+        </w:numPr>
+        <w:rPr>
+          <w:sz w:val="24"/>
+          <w:szCs w:val="24"/>
+        </w:rPr>
+      </w:pPr>
+      <w:r>
+        <w:rPr>
+          <w:sz w:val="24"/>
+          <w:szCs w:val="24"/>
+        </w:rPr>
+        <w:t>Checkout computes the total and generates the receipt</w:t>
+      </w:r>
+    </w:p>
+    <w:p>
+      <w:pPr>
+        <w:pStyle w:val="ListParagraph"/>
+        <w:numPr>
+          <w:ilvl w:val="1"/>
+          <w:numId w:val="3"/>
+        </w:numPr>
+        <w:rPr>
+          <w:sz w:val="24"/>
+          <w:szCs w:val="24"/>
+        </w:rPr>
+      </w:pPr>
+      <w:r>
+        <w:rPr>
+          <w:sz w:val="24"/>
+          <w:szCs w:val="24"/>
+        </w:rPr>
+        <w:t>Catalog simulates database look ups</w:t>
+      </w:r>
+    </w:p>
+    <w:p>
+      <w:pPr>
+        <w:pStyle w:val="ListParagraph"/>
+        <w:numPr>
+          <w:ilvl w:val="1"/>
+          <w:numId w:val="3"/>
+        </w:numPr>
+        <w:rPr>
+          <w:sz w:val="24"/>
+          <w:szCs w:val="24"/>
+        </w:rPr>
+      </w:pPr>
+      <w:r>
+        <w:rPr>
+          <w:sz w:val="24"/>
+          <w:szCs w:val="24"/>
+        </w:rPr>
+        <w:t>Promotion decreases the total cost based on contents of the cart</w:t>
+      </w:r>
+    </w:p>
+    <w:p>
+      <w:pPr>
+        <w:pStyle w:val="ListParagraph"/>
+        <w:numPr>
+          <w:ilvl w:val="0"/>
+          <w:numId w:val="3"/>
+        </w:numPr>
+        <w:rPr>
+          <w:sz w:val="24"/>
+          <w:szCs w:val="24"/>
+        </w:rPr>
+      </w:pPr>
+      <w:r>
+        <w:rPr>
+          <w:sz w:val="24"/>
+          <w:szCs w:val="24"/>
+        </w:rPr>
+        <w:t>There is a slight overlap however: Promotion also has a hand in generating the receipt</w:t>
+      </w:r>
+    </w:p>
+    <w:p>
+      <w:pPr>
+        <w:pStyle w:val="ListParagraph"/>
+        <w:numPr>
+          <w:ilvl w:val="1"/>
+          <w:numId w:val="3"/>
+        </w:numPr>
+        <w:rPr>
+          <w:sz w:val="24"/>
+          <w:szCs w:val="24"/>
+        </w:rPr>
+      </w:pPr>
+      <w:r>
+        <w:rPr>
+          <w:sz w:val="24"/>
+          <w:szCs w:val="24"/>
+        </w:rPr>
+        <w:t>Promotions that are successful print a special message to the receipt explaining why there is a reduction in price</w:t>
+      </w:r>
+    </w:p>
+    <w:p>
+      <w:pPr>
+        <w:pStyle w:val="ListParagraph"/>
+        <w:numPr>
+          <w:ilvl w:val="1"/>
+          <w:numId w:val="3"/>
+        </w:numPr>
+        <w:rPr>
+          <w:sz w:val="24"/>
+          <w:szCs w:val="24"/>
+        </w:rPr>
+      </w:pPr>
+      <w:r>
+        <w:rPr>
+          <w:sz w:val="24"/>
+          <w:szCs w:val="24"/>
+        </w:rPr>
+        <w:t xml:space="preserve">FIX: if promotions were changed to make </w:t>
+      </w:r>
+      <w:r>
+        <w:rPr>
+          <w:sz w:val="24"/>
+          <w:szCs w:val="24"/>
+        </w:rPr>
+        <w:t>modifications</w:t>
+      </w:r>
+      <w:r>
+        <w:rPr>
+          <w:sz w:val="24"/>
+          <w:szCs w:val="24"/>
+        </w:rPr>
+        <w:t xml:space="preserve"> to </w:t>
+      </w:r>
+      <w:r>
+        <w:rPr>
+          <w:sz w:val="24"/>
+          <w:szCs w:val="24"/>
+        </w:rPr>
+        <w:t>an</w:t>
+      </w:r>
+      <w:r>
+        <w:rPr>
+          <w:sz w:val="24"/>
+          <w:szCs w:val="24"/>
+        </w:rPr>
+        <w:t xml:space="preserve"> electronic cart passed in as a parameter </w:t>
+      </w:r>
+      <w:r>
+        <w:rPr>
+          <w:sz w:val="24"/>
+          <w:szCs w:val="24"/>
+        </w:rPr>
+        <w:t>it could modify the total cost and return</w:t>
+      </w:r>
+      <w:r>
+        <w:rPr>
+          <w:sz w:val="24"/>
+          <w:szCs w:val="24"/>
+        </w:rPr>
+        <w:t xml:space="preserve"> a String for checkout to print to the receipt this overlap would be avoided</w:t>
+      </w:r>
+    </w:p>
+    <w:p>
+      <w:pPr>
+        <w:rPr>
+          <w:b/>
+          <w:sz w:val="24"/>
+          <w:szCs w:val="24"/>
+        </w:rPr>
+      </w:pPr>
+      <w:r>
+        <w:rPr>
+          <w:b/>
+          <w:sz w:val="24"/>
+          <w:szCs w:val="24"/>
+        </w:rPr>
+        <w:t>Open-Closed Principle</w:t>
+      </w:r>
+    </w:p>
+    <w:p>
+      <w:pPr>
+        <w:pStyle w:val="ListParagraph"/>
+        <w:numPr>
+          <w:ilvl w:val="0"/>
+          <w:numId w:val="3"/>
+        </w:numPr>
+        <w:rPr>
+          <w:b/>
+          <w:sz w:val="24"/>
+          <w:szCs w:val="24"/>
+        </w:rPr>
+      </w:pPr>
+      <w:r>
+        <w:rPr>
+          <w:sz w:val="24"/>
+          <w:szCs w:val="24"/>
+        </w:rPr>
+        <w:t xml:space="preserve">I kept this principle in mind as I developed checkout and promotion. </w:t>
+      </w:r>
+    </w:p>
+    <w:p>
+      <w:pPr>
+        <w:pStyle w:val="ListParagraph"/>
+        <w:numPr>
+          <w:ilvl w:val="1"/>
+          <w:numId w:val="3"/>
+        </w:numPr>
+        <w:rPr>
+          <w:b/>
+          <w:sz w:val="24"/>
+          <w:szCs w:val="24"/>
+        </w:rPr>
+      </w:pPr>
+      <w:r>
+        <w:rPr>
+          <w:sz w:val="24"/>
+          <w:szCs w:val="24"/>
+        </w:rPr>
+        <w:t>Checkout: the use of a Cart struct or object for determining promotions would mean that all information is readily avail</w:t>
+      </w:r>
+      <w:r>
+        <w:rPr>
+          <w:sz w:val="24"/>
+          <w:szCs w:val="24"/>
+        </w:rPr>
+        <w:t>able for the varying promotions Theoretically closing this application to further modification</w:t>
+      </w:r>
+    </w:p>
+    <w:p>
+      <w:pPr>
+        <w:pStyle w:val="ListParagraph"/>
+        <w:numPr>
+          <w:ilvl w:val="1"/>
+          <w:numId w:val="3"/>
+        </w:numPr>
+        <w:rPr>
+          <w:b/>
+          <w:sz w:val="24"/>
+          <w:szCs w:val="24"/>
+        </w:rPr>
+      </w:pPr>
+      <w:r>
+        <w:rPr>
+          <w:sz w:val="24"/>
+          <w:szCs w:val="24"/>
+        </w:rPr>
+        <w:t>Promotion:</w:t>
+      </w:r>
+      <w:r>
+        <w:rPr>
+          <w:sz w:val="24"/>
+          <w:szCs w:val="24"/>
+        </w:rPr>
+        <w:t xml:space="preserve"> the base promotion</w:t>
+      </w:r>
+      <w:r>
+        <w:rPr>
+          <w:sz w:val="24"/>
+          <w:szCs w:val="24"/>
+        </w:rPr>
+        <w:t xml:space="preserve"> interface </w:t>
+      </w:r>
+      <w:r>
+        <w:rPr>
+          <w:sz w:val="24"/>
+          <w:szCs w:val="24"/>
+        </w:rPr>
+        <w:t xml:space="preserve">represents a core functionality that every promotion should be able to perform. Future promotions </w:t>
+      </w:r>
+      <w:r>
+        <w:rPr>
+          <w:sz w:val="24"/>
+          <w:szCs w:val="24"/>
+        </w:rPr>
+        <w:t>add</w:t>
+      </w:r>
+      <w:r>
+        <w:rPr>
+          <w:sz w:val="24"/>
+          <w:szCs w:val="24"/>
+        </w:rPr>
+        <w:t xml:space="preserve"> their own functionality</w:t>
+      </w:r>
+      <w:r>
+        <w:rPr>
+          <w:sz w:val="24"/>
+          <w:szCs w:val="24"/>
+        </w:rPr>
+        <w:t xml:space="preserve"> in their own class files</w:t>
+      </w:r>
+      <w:r>
+        <w:rPr>
+          <w:sz w:val="24"/>
+          <w:szCs w:val="24"/>
+        </w:rPr>
+        <w:t>. So the interface is closed</w:t>
+      </w:r>
+    </w:p>
+    <w:p>
+      <w:pPr>
+        <w:rPr>
+          <w:b/>
+          <w:sz w:val="24"/>
+          <w:szCs w:val="24"/>
+        </w:rPr>
+      </w:pPr>
+      <w:r>
+        <w:rPr>
+          <w:b/>
+          <w:sz w:val="24"/>
+          <w:szCs w:val="24"/>
+        </w:rPr>
+        <w:t>Liskov Substitution Principle</w:t>
+      </w:r>
+    </w:p>
+    <w:p>
+      <w:pPr>
+        <w:pStyle w:val="ListParagraph"/>
+        <w:numPr>
+          <w:ilvl w:val="0"/>
+          <w:numId w:val="3"/>
+        </w:numPr>
+        <w:rPr>
+          <w:b/>
+          <w:sz w:val="24"/>
+          <w:szCs w:val="24"/>
+        </w:rPr>
+      </w:pPr>
+      <w:r>
+        <w:rPr>
+          <w:sz w:val="24"/>
+          <w:szCs w:val="24"/>
+        </w:rPr>
+        <w:t xml:space="preserve">Promotion is the only </w:t>
+      </w:r>
+      <w:r>
+        <w:rPr>
+          <w:sz w:val="24"/>
+          <w:szCs w:val="24"/>
+        </w:rPr>
+        <w:t>class that extends a base class</w:t>
+      </w:r>
+    </w:p>
+    <w:p>
+      <w:pPr>
+        <w:pStyle w:val="ListParagraph"/>
+        <w:numPr>
+          <w:ilvl w:val="0"/>
+          <w:numId w:val="3"/>
+        </w:numPr>
+        <w:rPr>
+          <w:b/>
+          <w:sz w:val="24"/>
+          <w:szCs w:val="24"/>
+        </w:rPr>
+      </w:pPr>
+      <w:r>
+        <w:rPr>
+          <w:sz w:val="24"/>
+          <w:szCs w:val="24"/>
+        </w:rPr>
+        <w:t>At this moment LSP would break upon adding promotions that require knowle</w:t>
+      </w:r>
+      <w:r>
+        <w:rPr>
+          <w:sz w:val="24"/>
+          <w:szCs w:val="24"/>
+        </w:rPr>
+        <w:t>dge of the total cost of a cart</w:t>
+      </w:r>
+    </w:p>
+    <w:p>
+      <w:pPr>
+        <w:pStyle w:val="ListParagraph"/>
+        <w:numPr>
+          <w:ilvl w:val="1"/>
+          <w:numId w:val="3"/>
+        </w:numPr>
+        <w:rPr>
+          <w:b/>
+          <w:sz w:val="24"/>
+          <w:szCs w:val="24"/>
+        </w:rPr>
+      </w:pPr>
+      <w:r>
+        <w:rPr>
+          <w:sz w:val="24"/>
+          <w:szCs w:val="24"/>
+        </w:rPr>
+        <w:t>This is why modifying the base interface of promotion so that an electronic cart is the parameter for its functions rather than a single Integer amount seems like such a good idea to me. All promotions (that I can think of) would satisfy that requirement</w:t>
+      </w:r>
+    </w:p>
+    <w:p>
+      <w:pPr>
+        <w:rPr>
+          <w:sz w:val="24"/>
+          <w:szCs w:val="24"/>
+        </w:rPr>
+      </w:pPr>
+      <w:r>
+        <w:rPr>
+          <w:sz w:val="24"/>
+          <w:szCs w:val="24"/>
+        </w:rPr>
+        <w:t xml:space="preserve">Interface Segregation and Dependency Inversion sound like they would be important for more complicated </w:t>
+      </w:r>
+      <w:r>
+        <w:rPr>
+          <w:sz w:val="24"/>
+          <w:szCs w:val="24"/>
+        </w:rPr>
+        <w:t>applications. Upon reading into these principles, I suspect this assignment did not need to consider these principles.</w:t>
+      </w:r>
+      <w:r>
+        <w:rPr>
+          <w:sz w:val="24"/>
+          <w:szCs w:val="24"/>
+        </w:rPr>
+        <w:t xml:space="preserve"> </w:t>
       </w:r>
       <w:bookmarkStart w:id="0" w:name="_GoBack"/>
       <w:bookmarkEnd w:id="0"/>
@@ -1054,24 +1642,8 @@
           <w:sz w:val="24"/>
           <w:szCs w:val="24"/>
         </w:rPr>
-        <w:t xml:space="preserve">n once. Since it was not specified in the requirements I didn’t implement this functionality but I </w:t>
-      </w:r>
-      <w:r>
-        <w:rPr>
-          <w:sz w:val="24"/>
-          <w:szCs w:val="24"/>
-        </w:rPr>
-        <w:lastRenderedPageBreak/>
-        <w:t>had definitely considered the implications of adding this in the future and how the code should be structured so that it is an easy extension to make.</w:t>
-      </w:r>
-    </w:p>
-    <w:p>
-      <w:pPr>
-        <w:rPr>
-          <w:sz w:val="24"/>
-          <w:szCs w:val="24"/>
-        </w:rPr>
-      </w:pPr>
+        <w:t>I understand that SOLID principles can and certainly will always break but it serves as good practice for software developers to create code that exemplifies good Object Orientated Characteristics</w:t>
+      </w:r>
     </w:p>
     <w:sectPr>
       <w:pgSz w:w="12240" w:h="15840"/>

</xml_diff>